<commit_message>
Why We use Packages DIagram_test
</commit_message>
<xml_diff>
--- a/시컨스다이아그램_01.docx
+++ b/시컨스다이아그램_01.docx
@@ -52,17 +52,12 @@
       </w:pPr>
     </w:p>
     <w:p>
-      <w:pPr>
-        <w:rPr>
-          <w:rFonts w:hint="eastAsia"/>
-        </w:rPr>
-      </w:pPr>
       <w:r>
         <w:rPr>
           <w:noProof/>
         </w:rPr>
         <w:drawing>
-          <wp:inline distT="0" distB="0" distL="0" distR="0" wp14:anchorId="53EA0F5D" wp14:editId="555C4970">
+          <wp:inline distT="0" distB="0" distL="0" distR="0" wp14:anchorId="76A6DC00" wp14:editId="7A52DAD1">
             <wp:extent cx="5001768" cy="2993524"/>
             <wp:effectExtent l="0" t="0" r="8890" b="0"/>
             <wp:docPr id="1" name="그림 1"/>
@@ -130,11 +125,6 @@
       </w:r>
     </w:p>
     <w:p>
-      <w:pPr>
-        <w:rPr>
-          <w:rFonts w:hint="eastAsia"/>
-        </w:rPr>
-      </w:pPr>
       <w:r>
         <w:rPr>
           <w:rFonts w:hint="eastAsia"/>
@@ -434,11 +424,6 @@
       </w:r>
     </w:p>
     <w:p>
-      <w:pPr>
-        <w:rPr>
-          <w:rFonts w:hint="eastAsia"/>
-        </w:rPr>
-      </w:pPr>
       <w:r>
         <w:rPr>
           <w:rFonts w:hint="eastAsia"/>
@@ -462,9 +447,330 @@
           <w:rFonts w:hint="eastAsia"/>
         </w:rPr>
         <w:t>파일로 정의가 가능하다.</w:t>
+      </w:r>
+    </w:p>
+    <w:p/>
+    <w:p>
+      <w:r>
+        <w:rPr>
+          <w:rFonts w:hint="eastAsia"/>
+        </w:rPr>
+        <w:t>&lt;기능정의&gt;</w:t>
       </w:r>
       <w:bookmarkStart w:id="0" w:name="_GoBack"/>
       <w:bookmarkEnd w:id="0"/>
+    </w:p>
+    <w:p>
+      <w:pPr>
+        <w:widowControl/>
+        <w:wordWrap/>
+        <w:autoSpaceDE/>
+        <w:autoSpaceDN/>
+        <w:rPr>
+          <w:rFonts w:hint="eastAsia"/>
+        </w:rPr>
+      </w:pPr>
+      <w:proofErr w:type="gramStart"/>
+      <w:r>
+        <w:t>Include :</w:t>
+      </w:r>
+      <w:proofErr w:type="gramEnd"/>
+      <w:r>
+        <w:t xml:space="preserve"> </w:t>
+      </w:r>
+      <w:r>
+        <w:rPr>
+          <w:rFonts w:hint="eastAsia"/>
+        </w:rPr>
+        <w:t>점선(</w:t>
+      </w:r>
+      <w:r>
+        <w:t>----)</w:t>
+      </w:r>
+      <w:r>
+        <w:rPr>
+          <w:rFonts w:hint="eastAsia"/>
+        </w:rPr>
+        <w:t xml:space="preserve">과 </w:t>
+      </w:r>
+      <w:r>
+        <w:t>-&gt;(</w:t>
+      </w:r>
+      <w:r>
+        <w:rPr>
+          <w:rFonts w:hint="eastAsia"/>
+        </w:rPr>
+        <w:t>화살표)로 표시.</w:t>
+      </w:r>
+      <w:r>
+        <w:t xml:space="preserve"> </w:t>
+      </w:r>
+      <w:r>
+        <w:rPr>
+          <w:rFonts w:hint="eastAsia"/>
+        </w:rPr>
+        <w:t>화살표의 표시방향을 유의해야한다.</w:t>
+      </w:r>
+    </w:p>
+    <w:p>
+      <w:pPr>
+        <w:widowControl/>
+        <w:wordWrap/>
+        <w:autoSpaceDE/>
+        <w:autoSpaceDN/>
+      </w:pPr>
+      <w:r>
+        <w:rPr>
+          <w:rFonts w:hint="eastAsia"/>
+        </w:rPr>
+        <w:t>투구한다</w:t>
+      </w:r>
+      <w:r>
+        <w:t xml:space="preserve"> --------</w:t>
+      </w:r>
+      <w:r>
+        <w:t>&lt;i</w:t>
+      </w:r>
+      <w:r>
+        <w:t>nclude&gt;</w:t>
+      </w:r>
+      <w:r>
+        <w:t>---&gt; 사인을 교환한다.</w:t>
+      </w:r>
+    </w:p>
+    <w:p>
+      <w:pPr>
+        <w:widowControl/>
+        <w:wordWrap/>
+        <w:autoSpaceDE/>
+        <w:autoSpaceDN/>
+      </w:pPr>
+      <w:r>
+        <w:rPr>
+          <w:rFonts w:hint="eastAsia"/>
+        </w:rPr>
+        <w:t>투구를</w:t>
+      </w:r>
+      <w:r>
+        <w:t xml:space="preserve"> 하기위해서는 반드시 사인을 교환 뒤 투구를 </w:t>
+      </w:r>
+      <w:proofErr w:type="spellStart"/>
+      <w:r>
+        <w:t>해야한다</w:t>
+      </w:r>
+      <w:proofErr w:type="spellEnd"/>
+      <w:r>
+        <w:t>. 어떤 패키지가 다른 패키지를 반드시 사용하는 경우를 의미</w:t>
+      </w:r>
+    </w:p>
+    <w:p>
+      <w:pPr>
+        <w:widowControl/>
+        <w:wordWrap/>
+        <w:autoSpaceDE/>
+        <w:autoSpaceDN/>
+      </w:pPr>
+      <w:r>
+        <w:rPr>
+          <w:rFonts w:hint="eastAsia"/>
+        </w:rPr>
+        <w:t>서로 다른 패키지 내에 클래스는 동일한 이름을 가질 수 있다.</w:t>
+      </w:r>
+      <w:r>
+        <w:br w:type="page"/>
+      </w:r>
+    </w:p>
+    <w:p>
+      <w:pPr>
+        <w:widowControl/>
+        <w:wordWrap/>
+        <w:autoSpaceDE/>
+        <w:autoSpaceDN/>
+      </w:pPr>
+      <w:r>
+        <w:rPr>
+          <w:rFonts w:hint="eastAsia"/>
+        </w:rPr>
+        <w:lastRenderedPageBreak/>
+        <w:t>U</w:t>
+      </w:r>
+      <w:r>
+        <w:t xml:space="preserve">ML </w:t>
+      </w:r>
+      <w:r>
+        <w:rPr>
+          <w:rFonts w:hint="eastAsia"/>
+        </w:rPr>
+        <w:t>참고 자료</w:t>
+      </w:r>
+    </w:p>
+    <w:p>
+      <w:pPr>
+        <w:widowControl/>
+        <w:wordWrap/>
+        <w:autoSpaceDE/>
+        <w:autoSpaceDN/>
+        <w:rPr>
+          <w:rFonts w:hint="eastAsia"/>
+        </w:rPr>
+      </w:pPr>
+    </w:p>
+    <w:p>
+      <w:pPr>
+        <w:widowControl/>
+        <w:wordWrap/>
+        <w:autoSpaceDE/>
+        <w:autoSpaceDN/>
+      </w:pPr>
+      <w:r>
+        <w:rPr>
+          <w:rFonts w:hint="eastAsia"/>
+        </w:rPr>
+        <w:t>객체지향</w:t>
+      </w:r>
+      <w:r>
+        <w:t xml:space="preserve"> 소프트웨어</w:t>
+      </w:r>
+    </w:p>
+    <w:p>
+      <w:pPr>
+        <w:widowControl/>
+        <w:wordWrap/>
+        <w:autoSpaceDE/>
+        <w:autoSpaceDN/>
+      </w:pPr>
+      <w:r>
+        <w:rPr>
+          <w:rFonts w:hint="eastAsia"/>
+        </w:rPr>
+        <w:t>현실세계의</w:t>
+      </w:r>
+      <w:r>
+        <w:t xml:space="preserve"> "사물"을 </w:t>
+      </w:r>
+      <w:proofErr w:type="spellStart"/>
+      <w:r>
+        <w:t>추상화하여</w:t>
+      </w:r>
+      <w:proofErr w:type="spellEnd"/>
+      <w:r>
+        <w:t xml:space="preserve"> 객체들을 기본구성단위로 소프트웨어를 개발하는 체계</w:t>
+      </w:r>
+    </w:p>
+    <w:p>
+      <w:pPr>
+        <w:widowControl/>
+        <w:wordWrap/>
+        <w:autoSpaceDE/>
+        <w:autoSpaceDN/>
+      </w:pPr>
+    </w:p>
+    <w:p>
+      <w:pPr>
+        <w:widowControl/>
+        <w:wordWrap/>
+        <w:autoSpaceDE/>
+        <w:autoSpaceDN/>
+      </w:pPr>
+      <w:r>
+        <w:rPr>
+          <w:rFonts w:hint="eastAsia"/>
+        </w:rPr>
+        <w:t>이점</w:t>
+      </w:r>
+    </w:p>
+    <w:p>
+      <w:pPr>
+        <w:widowControl/>
+        <w:wordWrap/>
+        <w:autoSpaceDE/>
+        <w:autoSpaceDN/>
+      </w:pPr>
+      <w:r>
+        <w:t>1. 현실세계의 순응하는 좋은 구조의 SW 개발 가능</w:t>
+      </w:r>
+    </w:p>
+    <w:p>
+      <w:pPr>
+        <w:widowControl/>
+        <w:wordWrap/>
+        <w:autoSpaceDE/>
+        <w:autoSpaceDN/>
+      </w:pPr>
+      <w:r>
+        <w:t>2. SW 개발시에 각 업체에서 "공통적인 사고방식" 과 "</w:t>
+      </w:r>
+    </w:p>
+    <w:p>
+      <w:pPr>
+        <w:widowControl/>
+        <w:wordWrap/>
+        <w:autoSpaceDE/>
+        <w:autoSpaceDN/>
+      </w:pPr>
+    </w:p>
+    <w:p>
+      <w:pPr>
+        <w:widowControl/>
+        <w:wordWrap/>
+        <w:autoSpaceDE/>
+        <w:autoSpaceDN/>
+      </w:pPr>
+      <w:proofErr w:type="spellStart"/>
+      <w:r>
+        <w:rPr>
+          <w:rFonts w:hint="eastAsia"/>
+        </w:rPr>
+        <w:t>메세지</w:t>
+      </w:r>
+      <w:proofErr w:type="spellEnd"/>
+      <w:r>
+        <w:t xml:space="preserve"> 수수작용</w:t>
+      </w:r>
+    </w:p>
+    <w:p>
+      <w:pPr>
+        <w:widowControl/>
+        <w:wordWrap/>
+        <w:autoSpaceDE/>
+        <w:autoSpaceDN/>
+      </w:pPr>
+      <w:proofErr w:type="gramStart"/>
+      <w:r>
+        <w:rPr>
+          <w:rFonts w:hint="eastAsia"/>
+        </w:rPr>
+        <w:t>관계</w:t>
+      </w:r>
+      <w:r>
+        <w:t xml:space="preserve"> :</w:t>
+      </w:r>
+      <w:proofErr w:type="gramEnd"/>
+      <w:r>
+        <w:t xml:space="preserve"> 객체들 사이의 참조 및 이용관계를 표시.</w:t>
+      </w:r>
+    </w:p>
+    <w:p>
+      <w:pPr>
+        <w:widowControl/>
+        <w:wordWrap/>
+        <w:autoSpaceDE/>
+        <w:autoSpaceDN/>
+        <w:rPr>
+          <w:rFonts w:hint="eastAsia"/>
+        </w:rPr>
+      </w:pPr>
+      <w:r>
+        <w:t xml:space="preserve">(객체들 사이의 </w:t>
+      </w:r>
+      <w:proofErr w:type="spellStart"/>
+      <w:r>
+        <w:t>메세지</w:t>
+      </w:r>
+      <w:proofErr w:type="spellEnd"/>
+      <w:r>
+        <w:t xml:space="preserve"> 송수신 경로 확보)</w:t>
+      </w:r>
     </w:p>
     <w:sectPr>
       <w:pgSz w:w="11906" w:h="16838"/>

</xml_diff>